<commit_message>
Adding second person signature
</commit_message>
<xml_diff>
--- a/templates/agreement.docx
+++ b/templates/agreement.docx
@@ -79,23 +79,7 @@
             <w:color w:val="4472C4" w:themeColor="accent1"/>
             <w:lang w:val="en-US"/>
           </w:rPr>
-          <w:t>https://github.c</w:t>
-        </w:r>
-        <w:r>
-          <w:rPr>
-            <w:rStyle w:val="Lienhypertexte"/>
-            <w:color w:val="4472C4" w:themeColor="accent1"/>
-            <w:lang w:val="en-US"/>
-          </w:rPr>
-          <w:t>o</w:t>
-        </w:r>
-        <w:r>
-          <w:rPr>
-            <w:rStyle w:val="Lienhypertexte"/>
-            <w:color w:val="4472C4" w:themeColor="accent1"/>
-            <w:lang w:val="en-US"/>
-          </w:rPr>
-          <w:t>m/NEARWEEK/api.grants/blob/dev/modules/GrantApplication/GrantApplicationModel.js</w:t>
+          <w:t>https://github.com/NEARWEEK/api.grants/blob/dev/modules/GrantApplication/GrantApplicationModel.js</w:t>
         </w:r>
       </w:hyperlink>
     </w:p>
@@ -124,21 +108,7 @@
             <w:rStyle w:val="Lienhypertexte"/>
             <w:lang w:val="en-US"/>
           </w:rPr>
-          <w:t>https://github.com/guigr</w:t>
-        </w:r>
-        <w:r>
-          <w:rPr>
-            <w:rStyle w:val="Lienhypertexte"/>
-            <w:lang w:val="en-US"/>
-          </w:rPr>
-          <w:t>p</w:t>
-        </w:r>
-        <w:r>
-          <w:rPr>
-            <w:rStyle w:val="Lienhypertexte"/>
-            <w:lang w:val="en-US"/>
-          </w:rPr>
-          <w:t>a/docx-templates</w:t>
+          <w:t>https://github.com/guigrpa/docx-templates</w:t>
         </w:r>
       </w:hyperlink>
     </w:p>
@@ -148,6 +118,34 @@
           <w:lang w:val="en-US"/>
         </w:rPr>
       </w:pPr>
+      <w:r>
+        <w:rPr>
+          <w:lang w:val="en-US"/>
+        </w:rPr>
+        <w:t xml:space="preserve">There are also two extra variables: </w:t>
+      </w:r>
+      <w:proofErr w:type="spellStart"/>
+      <w:r>
+        <w:rPr>
+          <w:lang w:val="en-US"/>
+        </w:rPr>
+        <w:t>adminEmail</w:t>
+      </w:r>
+      <w:proofErr w:type="spellEnd"/>
+      <w:r>
+        <w:rPr>
+          <w:lang w:val="en-US"/>
+        </w:rPr>
+        <w:t xml:space="preserve"> and </w:t>
+      </w:r>
+      <w:proofErr w:type="spellStart"/>
+      <w:r>
+        <w:rPr>
+          <w:lang w:val="en-US"/>
+        </w:rPr>
+        <w:t>adminName</w:t>
+      </w:r>
+      <w:proofErr w:type="spellEnd"/>
     </w:p>
     <w:p>
       <w:pPr>
@@ -279,14 +277,63 @@
         <w:rPr>
           <w:lang w:val="en-US"/>
         </w:rPr>
-        <w:t>${</w:t>
-      </w:r>
-      <w:r>
-        <w:rPr>
-          <w:lang w:val="en-US"/>
-        </w:rPr>
-        <w:t>email</w:t>
-      </w:r>
+        <w:t>${email}</w:t>
+      </w:r>
+    </w:p>
+    <w:p>
+      <w:pPr>
+        <w:rPr>
+          <w:lang w:val="en-US"/>
+        </w:rPr>
+      </w:pPr>
+    </w:p>
+    <w:p>
+      <w:pPr>
+        <w:rPr>
+          <w:lang w:val="en-US"/>
+        </w:rPr>
+      </w:pPr>
+      <w:r>
+        <w:rPr>
+          <w:lang w:val="en-US"/>
+        </w:rPr>
+        <w:t>Grant admin name: ${</w:t>
+      </w:r>
+      <w:proofErr w:type="spellStart"/>
+      <w:r>
+        <w:rPr>
+          <w:lang w:val="en-US"/>
+        </w:rPr>
+        <w:t>adminName</w:t>
+      </w:r>
+      <w:proofErr w:type="spellEnd"/>
+      <w:r>
+        <w:rPr>
+          <w:lang w:val="en-US"/>
+        </w:rPr>
+        <w:t>}</w:t>
+      </w:r>
+    </w:p>
+    <w:p>
+      <w:pPr>
+        <w:rPr>
+          <w:lang w:val="en-US"/>
+        </w:rPr>
+      </w:pPr>
+      <w:r>
+        <w:rPr>
+          <w:lang w:val="en-US"/>
+        </w:rPr>
+        <w:t>Grant admin email: ${</w:t>
+      </w:r>
+      <w:proofErr w:type="spellStart"/>
+      <w:r>
+        <w:rPr>
+          <w:lang w:val="en-US"/>
+        </w:rPr>
+        <w:t>adminEmail</w:t>
+      </w:r>
+      <w:proofErr w:type="spellEnd"/>
       <w:r>
         <w:rPr>
           <w:lang w:val="en-US"/>
@@ -826,7 +873,6 @@
         <w:t>Milestone ${</w:t>
       </w:r>
       <w:proofErr w:type="spellStart"/>
-      <w:proofErr w:type="gramStart"/>
       <w:r>
         <w:rPr>
           <w:b/>
@@ -836,7 +882,6 @@
         <w:t>milestones.indexOf</w:t>
       </w:r>
       <w:proofErr w:type="spellEnd"/>
-      <w:proofErr w:type="gramEnd"/>
       <w:r>
         <w:rPr>
           <w:b/>
@@ -1145,7 +1190,6 @@
         <w:t>${</w:t>
       </w:r>
       <w:proofErr w:type="spellStart"/>
-      <w:proofErr w:type="gramStart"/>
       <w:r>
         <w:rPr>
           <w:b/>
@@ -1155,7 +1199,6 @@
         <w:t>milestones.indexOf</w:t>
       </w:r>
       <w:proofErr w:type="spellEnd"/>
-      <w:proofErr w:type="gramEnd"/>
       <w:r>
         <w:rPr>
           <w:b/>

</xml_diff>

<commit_message>
Adding country to the agreement generation
</commit_message>
<xml_diff>
--- a/templates/agreement.docx
+++ b/templates/agreement.docx
@@ -99,6 +99,7 @@
     <w:p>
       <w:pPr>
         <w:rPr>
+          <w:rStyle w:val="Lienhypertexte"/>
           <w:lang w:val="en-US"/>
         </w:rPr>
       </w:pPr>
@@ -118,12 +119,51 @@
           <w:lang w:val="en-US"/>
         </w:rPr>
       </w:pPr>
-      <w:r>
-        <w:rPr>
-          <w:lang w:val="en-US"/>
-        </w:rPr>
-        <w:t xml:space="preserve">There are also two extra variables: </w:t>
-      </w:r>
+    </w:p>
+    <w:p>
+      <w:pPr>
+        <w:rPr>
+          <w:lang w:val="en-US"/>
+        </w:rPr>
+      </w:pPr>
+      <w:r>
+        <w:rPr>
+          <w:lang w:val="en-US"/>
+        </w:rPr>
+        <w:t xml:space="preserve">There are also </w:t>
+      </w:r>
+      <w:proofErr w:type="spellStart"/>
+      <w:r>
+        <w:rPr>
+          <w:lang w:val="en-US"/>
+        </w:rPr>
+        <w:t>a</w:t>
+      </w:r>
+      <w:proofErr w:type="spellEnd"/>
+      <w:r>
+        <w:rPr>
+          <w:lang w:val="en-US"/>
+        </w:rPr>
+        <w:t xml:space="preserve"> few</w:t>
+      </w:r>
+      <w:r>
+        <w:rPr>
+          <w:lang w:val="en-US"/>
+        </w:rPr>
+        <w:t xml:space="preserve"> extra variables: </w:t>
+      </w:r>
+    </w:p>
+    <w:p>
+      <w:pPr>
+        <w:pStyle w:val="Paragraphedeliste"/>
+        <w:numPr>
+          <w:ilvl w:val="0"/>
+          <w:numId w:val="3"/>
+        </w:numPr>
+        <w:rPr>
+          <w:lang w:val="en-US"/>
+        </w:rPr>
+      </w:pPr>
       <w:proofErr w:type="spellStart"/>
       <w:r>
         <w:rPr>
@@ -132,18 +172,50 @@
         <w:t>adminEmail</w:t>
       </w:r>
       <w:proofErr w:type="spellEnd"/>
-      <w:r>
-        <w:rPr>
-          <w:lang w:val="en-US"/>
-        </w:rPr>
-        <w:t xml:space="preserve"> and </w:t>
-      </w:r>
+    </w:p>
+    <w:p>
+      <w:pPr>
+        <w:pStyle w:val="Paragraphedeliste"/>
+        <w:numPr>
+          <w:ilvl w:val="0"/>
+          <w:numId w:val="3"/>
+        </w:numPr>
+        <w:rPr>
+          <w:lang w:val="en-US"/>
+        </w:rPr>
+      </w:pPr>
       <w:proofErr w:type="spellStart"/>
       <w:r>
         <w:rPr>
           <w:lang w:val="en-US"/>
         </w:rPr>
         <w:t>adminName</w:t>
+      </w:r>
+      <w:proofErr w:type="spellEnd"/>
+    </w:p>
+    <w:p>
+      <w:pPr>
+        <w:pStyle w:val="Paragraphedeliste"/>
+        <w:numPr>
+          <w:ilvl w:val="0"/>
+          <w:numId w:val="3"/>
+        </w:numPr>
+        <w:rPr>
+          <w:lang w:val="en-US"/>
+        </w:rPr>
+      </w:pPr>
+      <w:proofErr w:type="spellStart"/>
+      <w:r>
+        <w:rPr>
+          <w:lang w:val="en-US"/>
+        </w:rPr>
+        <w:t>addressCountry</w:t>
+      </w:r>
+      <w:r>
+        <w:rPr>
+          <w:lang w:val="en-US"/>
+        </w:rPr>
+        <w:t>Name</w:t>
       </w:r>
       <w:proofErr w:type="spellEnd"/>
     </w:p>
@@ -445,6 +517,12 @@
           <w:lang w:val="en-US"/>
         </w:rPr>
         <w:t>addressCountry</w:t>
+      </w:r>
+      <w:r>
+        <w:rPr>
+          <w:lang w:val="en-US"/>
+        </w:rPr>
+        <w:t>Name</w:t>
       </w:r>
       <w:proofErr w:type="spellEnd"/>
       <w:r>
@@ -528,16 +606,16 @@
         <mc:AlternateContent>
           <mc:Choice Requires="wps">
             <w:drawing>
-              <wp:anchor distT="0" distB="0" distL="114300" distR="114300" simplePos="0" relativeHeight="251659264" behindDoc="0" locked="0" layoutInCell="1" allowOverlap="1" wp14:anchorId="3C8BFBDF" wp14:editId="08926A09">
+              <wp:anchor distT="0" distB="0" distL="114300" distR="114300" simplePos="0" relativeHeight="251659264" behindDoc="0" locked="0" layoutInCell="1" allowOverlap="1" wp14:anchorId="3C8BFBDF" wp14:editId="7B4A4662">
                 <wp:simplePos x="0" y="0"/>
-                <wp:positionH relativeFrom="column">
-                  <wp:posOffset>103315</wp:posOffset>
+                <wp:positionH relativeFrom="margin">
+                  <wp:align>left</wp:align>
                 </wp:positionH>
                 <wp:positionV relativeFrom="paragraph">
-                  <wp:posOffset>146742</wp:posOffset>
+                  <wp:posOffset>132772</wp:posOffset>
                 </wp:positionV>
-                <wp:extent cx="1692323" cy="764274"/>
-                <wp:effectExtent l="0" t="0" r="22225" b="17145"/>
+                <wp:extent cx="2422478" cy="525439"/>
+                <wp:effectExtent l="0" t="0" r="16510" b="27305"/>
                 <wp:wrapNone/>
                 <wp:docPr id="1" name="Rectangle 1"/>
                 <wp:cNvGraphicFramePr/>
@@ -548,7 +626,7 @@
                       <wps:spPr>
                         <a:xfrm>
                           <a:off x="0" y="0"/>
-                          <a:ext cx="1692323" cy="764274"/>
+                          <a:ext cx="2422478" cy="525439"/>
                         </a:xfrm>
                         <a:prstGeom prst="rect">
                           <a:avLst/>
@@ -599,12 +677,18 @@
                     </wps:wsp>
                   </a:graphicData>
                 </a:graphic>
+                <wp14:sizeRelH relativeFrom="margin">
+                  <wp14:pctWidth>0</wp14:pctWidth>
+                </wp14:sizeRelH>
+                <wp14:sizeRelV relativeFrom="margin">
+                  <wp14:pctHeight>0</wp14:pctHeight>
+                </wp14:sizeRelV>
               </wp:anchor>
             </w:drawing>
           </mc:Choice>
           <mc:Fallback>
             <w:pict>
-              <v:rect w14:anchorId="3C8BFBDF" id="Rectangle 1" o:spid="_x0000_s1026" style="position:absolute;margin-left:8.15pt;margin-top:11.55pt;width:133.25pt;height:60.2pt;z-index:251659264;visibility:visible;mso-wrap-style:square;mso-wrap-distance-left:9pt;mso-wrap-distance-top:0;mso-wrap-distance-right:9pt;mso-wrap-distance-bottom:0;mso-position-horizontal:absolute;mso-position-horizontal-relative:text;mso-position-vertical:absolute;mso-position-vertical-relative:text;v-text-anchor:middle" o:gfxdata="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" fillcolor="#4472c4 [3204]" strokecolor="#1f3763 [1604]" strokeweight="1pt">
+              <v:rect w14:anchorId="3C8BFBDF" id="Rectangle 1" o:spid="_x0000_s1026" style="position:absolute;margin-left:0;margin-top:10.45pt;width:190.75pt;height:41.35pt;z-index:251659264;visibility:visible;mso-wrap-style:square;mso-width-percent:0;mso-height-percent:0;mso-wrap-distance-left:9pt;mso-wrap-distance-top:0;mso-wrap-distance-right:9pt;mso-wrap-distance-bottom:0;mso-position-horizontal:left;mso-position-horizontal-relative:margin;mso-position-vertical:absolute;mso-position-vertical-relative:text;mso-width-percent:0;mso-height-percent:0;mso-width-relative:margin;mso-height-relative:margin;v-text-anchor:middle" o:gfxdata="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" fillcolor="#4472c4 [3204]" strokecolor="#1f3763 [1604]" strokeweight="1pt">
                 <v:textbox>
                   <w:txbxContent>
                     <w:p>
@@ -625,25 +709,12 @@
                     </w:p>
                   </w:txbxContent>
                 </v:textbox>
+                <w10:wrap anchorx="margin"/>
               </v:rect>
             </w:pict>
           </mc:Fallback>
         </mc:AlternateContent>
       </w:r>
-    </w:p>
-    <w:p>
-      <w:pPr>
-        <w:rPr>
-          <w:lang w:val="en-US"/>
-        </w:rPr>
-      </w:pPr>
-    </w:p>
-    <w:p>
-      <w:pPr>
-        <w:rPr>
-          <w:lang w:val="en-US"/>
-        </w:rPr>
-      </w:pPr>
     </w:p>
     <w:p>
       <w:pPr>
@@ -873,6 +944,7 @@
         <w:t>Milestone ${</w:t>
       </w:r>
       <w:proofErr w:type="spellStart"/>
+      <w:proofErr w:type="gramStart"/>
       <w:r>
         <w:rPr>
           <w:b/>
@@ -882,6 +954,7 @@
         <w:t>milestones.indexOf</w:t>
       </w:r>
       <w:proofErr w:type="spellEnd"/>
+      <w:proofErr w:type="gramEnd"/>
       <w:r>
         <w:rPr>
           <w:b/>
@@ -1190,6 +1263,7 @@
         <w:t>${</w:t>
       </w:r>
       <w:proofErr w:type="spellStart"/>
+      <w:proofErr w:type="gramStart"/>
       <w:r>
         <w:rPr>
           <w:b/>
@@ -1199,6 +1273,7 @@
         <w:t>milestones.indexOf</w:t>
       </w:r>
       <w:proofErr w:type="spellEnd"/>
+      <w:proofErr w:type="gramEnd"/>
       <w:r>
         <w:rPr>
           <w:b/>
@@ -1442,6 +1517,118 @@
     </w:lvl>
   </w:abstractNum>
   <w:abstractNum w:abstractNumId="1" w15:restartNumberingAfterBreak="0">
+    <w:nsid w:val="54C84D48"/>
+    <w:multiLevelType w:val="hybridMultilevel"/>
+    <w:tmpl w:val="D6D2E0D6"/>
+    <w:lvl w:ilvl="0" w:tplc="1DFCBF0C">
+      <w:numFmt w:val="bullet"/>
+      <w:lvlText w:val="-"/>
+      <w:lvlJc w:val="left"/>
+      <w:pPr>
+        <w:ind w:left="720" w:hanging="360"/>
+      </w:pPr>
+      <w:rPr>
+        <w:rFonts w:ascii="Calibri" w:eastAsiaTheme="minorHAnsi" w:hAnsi="Calibri" w:cs="Calibri" w:hint="default"/>
+      </w:rPr>
+    </w:lvl>
+    <w:lvl w:ilvl="1" w:tplc="040C0003" w:tentative="1">
+      <w:start w:val="1"/>
+      <w:numFmt w:val="bullet"/>
+      <w:lvlText w:val="o"/>
+      <w:lvlJc w:val="left"/>
+      <w:pPr>
+        <w:ind w:left="1440" w:hanging="360"/>
+      </w:pPr>
+      <w:rPr>
+        <w:rFonts w:ascii="Courier New" w:hAnsi="Courier New" w:cs="Courier New" w:hint="default"/>
+      </w:rPr>
+    </w:lvl>
+    <w:lvl w:ilvl="2" w:tplc="040C0005" w:tentative="1">
+      <w:start w:val="1"/>
+      <w:numFmt w:val="bullet"/>
+      <w:lvlText w:val=""/>
+      <w:lvlJc w:val="left"/>
+      <w:pPr>
+        <w:ind w:left="2160" w:hanging="360"/>
+      </w:pPr>
+      <w:rPr>
+        <w:rFonts w:ascii="Wingdings" w:hAnsi="Wingdings" w:hint="default"/>
+      </w:rPr>
+    </w:lvl>
+    <w:lvl w:ilvl="3" w:tplc="040C0001" w:tentative="1">
+      <w:start w:val="1"/>
+      <w:numFmt w:val="bullet"/>
+      <w:lvlText w:val=""/>
+      <w:lvlJc w:val="left"/>
+      <w:pPr>
+        <w:ind w:left="2880" w:hanging="360"/>
+      </w:pPr>
+      <w:rPr>
+        <w:rFonts w:ascii="Symbol" w:hAnsi="Symbol" w:hint="default"/>
+      </w:rPr>
+    </w:lvl>
+    <w:lvl w:ilvl="4" w:tplc="040C0003" w:tentative="1">
+      <w:start w:val="1"/>
+      <w:numFmt w:val="bullet"/>
+      <w:lvlText w:val="o"/>
+      <w:lvlJc w:val="left"/>
+      <w:pPr>
+        <w:ind w:left="3600" w:hanging="360"/>
+      </w:pPr>
+      <w:rPr>
+        <w:rFonts w:ascii="Courier New" w:hAnsi="Courier New" w:cs="Courier New" w:hint="default"/>
+      </w:rPr>
+    </w:lvl>
+    <w:lvl w:ilvl="5" w:tplc="040C0005" w:tentative="1">
+      <w:start w:val="1"/>
+      <w:numFmt w:val="bullet"/>
+      <w:lvlText w:val=""/>
+      <w:lvlJc w:val="left"/>
+      <w:pPr>
+        <w:ind w:left="4320" w:hanging="360"/>
+      </w:pPr>
+      <w:rPr>
+        <w:rFonts w:ascii="Wingdings" w:hAnsi="Wingdings" w:hint="default"/>
+      </w:rPr>
+    </w:lvl>
+    <w:lvl w:ilvl="6" w:tplc="040C0001" w:tentative="1">
+      <w:start w:val="1"/>
+      <w:numFmt w:val="bullet"/>
+      <w:lvlText w:val=""/>
+      <w:lvlJc w:val="left"/>
+      <w:pPr>
+        <w:ind w:left="5040" w:hanging="360"/>
+      </w:pPr>
+      <w:rPr>
+        <w:rFonts w:ascii="Symbol" w:hAnsi="Symbol" w:hint="default"/>
+      </w:rPr>
+    </w:lvl>
+    <w:lvl w:ilvl="7" w:tplc="040C0003" w:tentative="1">
+      <w:start w:val="1"/>
+      <w:numFmt w:val="bullet"/>
+      <w:lvlText w:val="o"/>
+      <w:lvlJc w:val="left"/>
+      <w:pPr>
+        <w:ind w:left="5760" w:hanging="360"/>
+      </w:pPr>
+      <w:rPr>
+        <w:rFonts w:ascii="Courier New" w:hAnsi="Courier New" w:cs="Courier New" w:hint="default"/>
+      </w:rPr>
+    </w:lvl>
+    <w:lvl w:ilvl="8" w:tplc="040C0005" w:tentative="1">
+      <w:start w:val="1"/>
+      <w:numFmt w:val="bullet"/>
+      <w:lvlText w:val=""/>
+      <w:lvlJc w:val="left"/>
+      <w:pPr>
+        <w:ind w:left="6480" w:hanging="360"/>
+      </w:pPr>
+      <w:rPr>
+        <w:rFonts w:ascii="Wingdings" w:hAnsi="Wingdings" w:hint="default"/>
+      </w:rPr>
+    </w:lvl>
+  </w:abstractNum>
+  <w:abstractNum w:abstractNumId="2" w15:restartNumberingAfterBreak="0">
     <w:nsid w:val="59030534"/>
     <w:multiLevelType w:val="hybridMultilevel"/>
     <w:tmpl w:val="4AA2A63A"/>
@@ -1554,10 +1741,13 @@
     </w:lvl>
   </w:abstractNum>
   <w:num w:numId="1" w16cid:durableId="154301554">
-    <w:abstractNumId w:val="1"/>
+    <w:abstractNumId w:val="2"/>
   </w:num>
   <w:num w:numId="2" w16cid:durableId="222569509">
     <w:abstractNumId w:val="0"/>
+  </w:num>
+  <w:num w:numId="3" w16cid:durableId="2041316482">
+    <w:abstractNumId w:val="1"/>
   </w:num>
 </w:numbering>
 </file>

</xml_diff>